<commit_message>
Updated Word Doc. and changed color palette
</commit_message>
<xml_diff>
--- a/plans/Gym app.docx
+++ b/plans/Gym app.docx
@@ -1,18 +1,13 @@
 
 <file path=word/document.xml><?xml version="1.0" encoding="utf-8"?>
-<w:document xmlns:wpc="http://schemas.microsoft.com/office/word/2010/wordprocessingCanvas" xmlns:cx="http://schemas.microsoft.com/office/drawing/2014/chartex" xmlns:cx1="http://schemas.microsoft.com/office/drawing/2015/9/8/chartex" xmlns:cx2="http://schemas.microsoft.com/office/drawing/2015/10/21/chartex" xmlns:cx3="http://schemas.microsoft.com/office/drawing/2016/5/9/chartex" xmlns:cx4="http://schemas.microsoft.com/office/drawing/2016/5/10/chartex" xmlns:cx5="http://schemas.microsoft.com/office/drawing/2016/5/11/chartex" xmlns:cx6="http://schemas.microsoft.com/office/drawing/2016/5/12/chartex" xmlns:cx7="http://schemas.microsoft.com/office/drawing/2016/5/13/chartex" xmlns:cx8="http://schemas.microsoft.com/office/drawing/2016/5/14/chartex" xmlns:mc="http://schemas.openxmlformats.org/markup-compatibility/2006" xmlns:aink="http://schemas.microsoft.com/office/drawing/2016/ink" xmlns:am3d="http://schemas.microsoft.com/office/drawing/2017/model3d" xmlns:o="urn:schemas-microsoft-com:office:office" xmlns:oel="http://schemas.microsoft.com/office/2019/extlst" xmlns:r="http://schemas.openxmlformats.org/officeDocument/2006/relationships" xmlns:m="http://schemas.openxmlformats.org/officeDocument/2006/math" xmlns:v="urn:schemas-microsoft-com:vml" xmlns:wp14="http://schemas.microsoft.com/office/word/2010/wordprocessingDrawing" xmlns:wp="http://schemas.openxmlformats.org/drawingml/2006/wordprocessingDrawing" xmlns:w10="urn:schemas-microsoft-com:office:word" xmlns:w="http://schemas.openxmlformats.org/wordprocessingml/2006/main" xmlns:w14="http://schemas.microsoft.com/office/word/2010/wordml" xmlns:w15="http://schemas.microsoft.com/office/word/2012/wordml" xmlns:w16cex="http://schemas.microsoft.com/office/word/2018/wordml/cex" xmlns:w16cid="http://schemas.microsoft.com/office/word/2016/wordml/cid" xmlns:w16="http://schemas.microsoft.com/office/word/2018/wordml" xmlns:w16sdtdh="http://schemas.microsoft.com/office/word/2020/wordml/sdtdatahash" xmlns:w16se="http://schemas.microsoft.com/office/word/2015/wordml/symex" xmlns:wpg="http://schemas.microsoft.com/office/word/2010/wordprocessingGroup" xmlns:wpi="http://schemas.microsoft.com/office/word/2010/wordprocessingInk" xmlns:wne="http://schemas.microsoft.com/office/word/2006/wordml" xmlns:wps="http://schemas.microsoft.com/office/word/2010/wordprocessingShape" mc:Ignorable="w14 w15 w16se w16cid w16 w16cex w16sdtdh wp14">
+<w:document xmlns:wpc="http://schemas.microsoft.com/office/word/2010/wordprocessingCanvas" xmlns:cx="http://schemas.microsoft.com/office/drawing/2014/chartex" xmlns:cx1="http://schemas.microsoft.com/office/drawing/2015/9/8/chartex" xmlns:cx2="http://schemas.microsoft.com/office/drawing/2015/10/21/chartex" xmlns:cx3="http://schemas.microsoft.com/office/drawing/2016/5/9/chartex" xmlns:cx4="http://schemas.microsoft.com/office/drawing/2016/5/10/chartex" xmlns:cx5="http://schemas.microsoft.com/office/drawing/2016/5/11/chartex" xmlns:cx6="http://schemas.microsoft.com/office/drawing/2016/5/12/chartex" xmlns:cx7="http://schemas.microsoft.com/office/drawing/2016/5/13/chartex" xmlns:cx8="http://schemas.microsoft.com/office/drawing/2016/5/14/chartex" xmlns:mc="http://schemas.openxmlformats.org/markup-compatibility/2006" xmlns:aink="http://schemas.microsoft.com/office/drawing/2016/ink" xmlns:am3d="http://schemas.microsoft.com/office/drawing/2017/model3d" xmlns:o="urn:schemas-microsoft-com:office:office" xmlns:r="http://schemas.openxmlformats.org/officeDocument/2006/relationships" xmlns:m="http://schemas.openxmlformats.org/officeDocument/2006/math" xmlns:v="urn:schemas-microsoft-com:vml" xmlns:wp14="http://schemas.microsoft.com/office/word/2010/wordprocessingDrawing" xmlns:wp="http://schemas.openxmlformats.org/drawingml/2006/wordprocessingDrawing" xmlns:w10="urn:schemas-microsoft-com:office:word" xmlns:w="http://schemas.openxmlformats.org/wordprocessingml/2006/main" xmlns:w14="http://schemas.microsoft.com/office/word/2010/wordml" xmlns:w15="http://schemas.microsoft.com/office/word/2012/wordml" xmlns:w16cex="http://schemas.microsoft.com/office/word/2018/wordml/cex" xmlns:w16cid="http://schemas.microsoft.com/office/word/2016/wordml/cid" xmlns:w16="http://schemas.microsoft.com/office/word/2018/wordml" xmlns:w16sdtdh="http://schemas.microsoft.com/office/word/2020/wordml/sdtdatahash" xmlns:w16se="http://schemas.microsoft.com/office/word/2015/wordml/symex" xmlns:wpg="http://schemas.microsoft.com/office/word/2010/wordprocessingGroup" xmlns:wpi="http://schemas.microsoft.com/office/word/2010/wordprocessingInk" xmlns:wne="http://schemas.microsoft.com/office/word/2006/wordml" xmlns:wps="http://schemas.microsoft.com/office/word/2010/wordprocessingShape" mc:Ignorable="w14 w15 w16se w16cid w16 w16cex w16sdtdh wp14">
   <w:body>
     <w:p>
       <w:pPr>
         <w:pStyle w:val="Titel"/>
       </w:pPr>
-      <w:proofErr w:type="spellStart"/>
-      <w:r>
-        <w:t>Gym</w:t>
-      </w:r>
-      <w:proofErr w:type="spellEnd"/>
-      <w:r>
-        <w:t xml:space="preserve"> </w:t>
+      <w:r>
+        <w:t xml:space="preserve">Gym </w:t>
       </w:r>
       <w:r>
         <w:t>A</w:t>
@@ -161,12 +156,6 @@
           </wp:anchor>
         </w:drawing>
       </w:r>
-      <w:r>
-        <w:rPr>
-          <w:noProof/>
-        </w:rPr>
-        <w:t xml:space="preserve"> </w:t>
-      </w:r>
     </w:p>
     <w:p/>
     <w:p/>
@@ -271,17 +260,8 @@
           <w:sz w:val="26"/>
           <w:szCs w:val="26"/>
         </w:rPr>
-        <w:t xml:space="preserve">Sleep- BMI </w:t>
-      </w:r>
-      <w:proofErr w:type="spellStart"/>
-      <w:r>
-        <w:rPr>
-          <w:sz w:val="26"/>
-          <w:szCs w:val="26"/>
-        </w:rPr>
-        <w:t>tracker</w:t>
-      </w:r>
-      <w:proofErr w:type="spellEnd"/>
+        <w:t>Sleep- BMI tracker</w:t>
+      </w:r>
     </w:p>
     <w:p>
       <w:pPr>
@@ -384,7 +364,6 @@
           <w:szCs w:val="26"/>
         </w:rPr>
       </w:pPr>
-      <w:proofErr w:type="spellStart"/>
       <w:r>
         <w:rPr>
           <w:sz w:val="26"/>
@@ -392,7 +371,6 @@
         </w:rPr>
         <w:t>Traingsplan</w:t>
       </w:r>
-      <w:proofErr w:type="spellEnd"/>
     </w:p>
     <w:p>
       <w:pPr>
@@ -451,39 +429,7 @@
           <w:sz w:val="26"/>
           <w:szCs w:val="26"/>
         </w:rPr>
-        <w:t xml:space="preserve">App </w:t>
-      </w:r>
-      <w:proofErr w:type="spellStart"/>
-      <w:r>
-        <w:rPr>
-          <w:sz w:val="26"/>
-          <w:szCs w:val="26"/>
-        </w:rPr>
-        <w:t>name</w:t>
-      </w:r>
-      <w:proofErr w:type="spellEnd"/>
-      <w:r>
-        <w:rPr>
-          <w:sz w:val="26"/>
-          <w:szCs w:val="26"/>
-        </w:rPr>
-        <w:t xml:space="preserve"> (</w:t>
-      </w:r>
-      <w:proofErr w:type="spellStart"/>
-      <w:r>
-        <w:rPr>
-          <w:sz w:val="26"/>
-          <w:szCs w:val="26"/>
-        </w:rPr>
-        <w:t>Gym</w:t>
-      </w:r>
-      <w:proofErr w:type="spellEnd"/>
-      <w:r>
-        <w:rPr>
-          <w:sz w:val="26"/>
-          <w:szCs w:val="26"/>
-        </w:rPr>
-        <w:t xml:space="preserve"> Bros)</w:t>
+        <w:t>App name (Gym Bros)</w:t>
       </w:r>
     </w:p>
     <w:p>
@@ -555,110 +501,14 @@
           <w:sz w:val="26"/>
           <w:szCs w:val="26"/>
         </w:rPr>
-        <w:t xml:space="preserve">VS code, </w:t>
-      </w:r>
-      <w:proofErr w:type="spellStart"/>
-      <w:r>
-        <w:rPr>
-          <w:sz w:val="26"/>
-          <w:szCs w:val="26"/>
-        </w:rPr>
-        <w:t>Git</w:t>
-      </w:r>
-      <w:proofErr w:type="spellEnd"/>
-      <w:r>
-        <w:rPr>
-          <w:sz w:val="26"/>
-          <w:szCs w:val="26"/>
-        </w:rPr>
-        <w:t xml:space="preserve">, </w:t>
-      </w:r>
-      <w:proofErr w:type="spellStart"/>
-      <w:r>
-        <w:rPr>
-          <w:sz w:val="26"/>
-          <w:szCs w:val="26"/>
-        </w:rPr>
-        <w:t>Github</w:t>
-      </w:r>
-      <w:proofErr w:type="spellEnd"/>
-      <w:r>
-        <w:rPr>
-          <w:sz w:val="26"/>
-          <w:szCs w:val="26"/>
-        </w:rPr>
-        <w:t xml:space="preserve">, </w:t>
-      </w:r>
-      <w:proofErr w:type="spellStart"/>
-      <w:r>
-        <w:rPr>
-          <w:sz w:val="26"/>
-          <w:szCs w:val="26"/>
-        </w:rPr>
-        <w:t>Kotlin</w:t>
-      </w:r>
-      <w:proofErr w:type="spellEnd"/>
-      <w:r>
-        <w:rPr>
-          <w:sz w:val="26"/>
-          <w:szCs w:val="26"/>
-        </w:rPr>
-        <w:t xml:space="preserve"> (</w:t>
-      </w:r>
-      <w:proofErr w:type="spellStart"/>
-      <w:r>
-        <w:rPr>
-          <w:sz w:val="26"/>
-          <w:szCs w:val="26"/>
-        </w:rPr>
-        <w:t>android</w:t>
-      </w:r>
-      <w:proofErr w:type="spellEnd"/>
-      <w:r>
-        <w:rPr>
-          <w:sz w:val="26"/>
-          <w:szCs w:val="26"/>
-        </w:rPr>
-        <w:t xml:space="preserve"> </w:t>
-      </w:r>
-      <w:proofErr w:type="spellStart"/>
-      <w:r>
-        <w:rPr>
-          <w:sz w:val="26"/>
-          <w:szCs w:val="26"/>
-        </w:rPr>
-        <w:t>studio</w:t>
-      </w:r>
-      <w:proofErr w:type="spellEnd"/>
-      <w:r>
-        <w:rPr>
-          <w:sz w:val="26"/>
-          <w:szCs w:val="26"/>
-        </w:rPr>
-        <w:t>)</w:t>
-      </w:r>
-      <w:r>
-        <w:rPr>
-          <w:sz w:val="26"/>
-          <w:szCs w:val="26"/>
-        </w:rPr>
-        <w:t xml:space="preserve">, </w:t>
-      </w:r>
-      <w:proofErr w:type="spellStart"/>
-      <w:r>
-        <w:rPr>
-          <w:sz w:val="26"/>
-          <w:szCs w:val="26"/>
-        </w:rPr>
-        <w:t>Laravel</w:t>
-      </w:r>
-      <w:proofErr w:type="spellEnd"/>
-      <w:r>
-        <w:rPr>
-          <w:sz w:val="26"/>
-          <w:szCs w:val="26"/>
-        </w:rPr>
-        <w:t xml:space="preserve"> und (A</w:t>
+        <w:t>VS code, Git, Github, Kotlin (android studio)</w:t>
+      </w:r>
+      <w:r>
+        <w:rPr>
+          <w:sz w:val="26"/>
+          <w:szCs w:val="26"/>
+        </w:rPr>
+        <w:t>, Laravel und (A</w:t>
       </w:r>
       <w:r>
         <w:rPr>
@@ -673,6 +523,13 @@
           <w:szCs w:val="26"/>
         </w:rPr>
         <w:t>, Adobe XD</w:t>
+      </w:r>
+      <w:r>
+        <w:rPr>
+          <w:sz w:val="26"/>
+          <w:szCs w:val="26"/>
+        </w:rPr>
+        <w:t>, GitHub projects</w:t>
       </w:r>
     </w:p>
     <w:p>
@@ -710,18 +567,8 @@
           <w:szCs w:val="26"/>
           <w:lang w:val="en-US"/>
         </w:rPr>
-        <w:t xml:space="preserve">Tenzin -&gt; Frontend, Robin -&gt; Backend, Jan -&gt; </w:t>
-      </w:r>
-      <w:proofErr w:type="spellStart"/>
-      <w:r>
-        <w:rPr>
-          <w:sz w:val="26"/>
-          <w:szCs w:val="26"/>
-          <w:lang w:val="en-US"/>
-        </w:rPr>
-        <w:t>Beides</w:t>
-      </w:r>
-      <w:proofErr w:type="spellEnd"/>
+        <w:t>Tenzin -&gt; Frontend, Robin -&gt; Backend, Jan -&gt; Beides</w:t>
+      </w:r>
     </w:p>
     <w:p>
       <w:pPr>
@@ -910,7 +757,7 @@
 </file>
 
 <file path=word/numbering.xml><?xml version="1.0" encoding="utf-8"?>
-<w:numbering xmlns:wpc="http://schemas.microsoft.com/office/word/2010/wordprocessingCanvas" xmlns:cx="http://schemas.microsoft.com/office/drawing/2014/chartex" xmlns:cx1="http://schemas.microsoft.com/office/drawing/2015/9/8/chartex" xmlns:cx2="http://schemas.microsoft.com/office/drawing/2015/10/21/chartex" xmlns:cx3="http://schemas.microsoft.com/office/drawing/2016/5/9/chartex" xmlns:cx4="http://schemas.microsoft.com/office/drawing/2016/5/10/chartex" xmlns:cx5="http://schemas.microsoft.com/office/drawing/2016/5/11/chartex" xmlns:cx6="http://schemas.microsoft.com/office/drawing/2016/5/12/chartex" xmlns:cx7="http://schemas.microsoft.com/office/drawing/2016/5/13/chartex" xmlns:cx8="http://schemas.microsoft.com/office/drawing/2016/5/14/chartex" xmlns:mc="http://schemas.openxmlformats.org/markup-compatibility/2006" xmlns:aink="http://schemas.microsoft.com/office/drawing/2016/ink" xmlns:am3d="http://schemas.microsoft.com/office/drawing/2017/model3d" xmlns:o="urn:schemas-microsoft-com:office:office" xmlns:oel="http://schemas.microsoft.com/office/2019/extlst" xmlns:r="http://schemas.openxmlformats.org/officeDocument/2006/relationships" xmlns:m="http://schemas.openxmlformats.org/officeDocument/2006/math" xmlns:v="urn:schemas-microsoft-com:vml" xmlns:wp14="http://schemas.microsoft.com/office/word/2010/wordprocessingDrawing" xmlns:wp="http://schemas.openxmlformats.org/drawingml/2006/wordprocessingDrawing" xmlns:w10="urn:schemas-microsoft-com:office:word" xmlns:w="http://schemas.openxmlformats.org/wordprocessingml/2006/main" xmlns:w14="http://schemas.microsoft.com/office/word/2010/wordml" xmlns:w15="http://schemas.microsoft.com/office/word/2012/wordml" xmlns:w16cex="http://schemas.microsoft.com/office/word/2018/wordml/cex" xmlns:w16cid="http://schemas.microsoft.com/office/word/2016/wordml/cid" xmlns:w16="http://schemas.microsoft.com/office/word/2018/wordml" xmlns:w16sdtdh="http://schemas.microsoft.com/office/word/2020/wordml/sdtdatahash" xmlns:w16se="http://schemas.microsoft.com/office/word/2015/wordml/symex" xmlns:wpg="http://schemas.microsoft.com/office/word/2010/wordprocessingGroup" xmlns:wpi="http://schemas.microsoft.com/office/word/2010/wordprocessingInk" xmlns:wne="http://schemas.microsoft.com/office/word/2006/wordml" xmlns:wps="http://schemas.microsoft.com/office/word/2010/wordprocessingShape" mc:Ignorable="w14 w15 w16se w16cid w16 w16cex w16sdtdh wp14">
+<w:numbering xmlns:wpc="http://schemas.microsoft.com/office/word/2010/wordprocessingCanvas" xmlns:cx="http://schemas.microsoft.com/office/drawing/2014/chartex" xmlns:cx1="http://schemas.microsoft.com/office/drawing/2015/9/8/chartex" xmlns:cx2="http://schemas.microsoft.com/office/drawing/2015/10/21/chartex" xmlns:cx3="http://schemas.microsoft.com/office/drawing/2016/5/9/chartex" xmlns:cx4="http://schemas.microsoft.com/office/drawing/2016/5/10/chartex" xmlns:cx5="http://schemas.microsoft.com/office/drawing/2016/5/11/chartex" xmlns:cx6="http://schemas.microsoft.com/office/drawing/2016/5/12/chartex" xmlns:cx7="http://schemas.microsoft.com/office/drawing/2016/5/13/chartex" xmlns:cx8="http://schemas.microsoft.com/office/drawing/2016/5/14/chartex" xmlns:mc="http://schemas.openxmlformats.org/markup-compatibility/2006" xmlns:aink="http://schemas.microsoft.com/office/drawing/2016/ink" xmlns:am3d="http://schemas.microsoft.com/office/drawing/2017/model3d" xmlns:o="urn:schemas-microsoft-com:office:office" xmlns:r="http://schemas.openxmlformats.org/officeDocument/2006/relationships" xmlns:m="http://schemas.openxmlformats.org/officeDocument/2006/math" xmlns:v="urn:schemas-microsoft-com:vml" xmlns:wp14="http://schemas.microsoft.com/office/word/2010/wordprocessingDrawing" xmlns:wp="http://schemas.openxmlformats.org/drawingml/2006/wordprocessingDrawing" xmlns:w10="urn:schemas-microsoft-com:office:word" xmlns:w="http://schemas.openxmlformats.org/wordprocessingml/2006/main" xmlns:w14="http://schemas.microsoft.com/office/word/2010/wordml" xmlns:w15="http://schemas.microsoft.com/office/word/2012/wordml" xmlns:w16cex="http://schemas.microsoft.com/office/word/2018/wordml/cex" xmlns:w16cid="http://schemas.microsoft.com/office/word/2016/wordml/cid" xmlns:w16="http://schemas.microsoft.com/office/word/2018/wordml" xmlns:w16sdtdh="http://schemas.microsoft.com/office/word/2020/wordml/sdtdatahash" xmlns:w16se="http://schemas.microsoft.com/office/word/2015/wordml/symex" xmlns:wpg="http://schemas.microsoft.com/office/word/2010/wordprocessingGroup" xmlns:wpi="http://schemas.microsoft.com/office/word/2010/wordprocessingInk" xmlns:wne="http://schemas.microsoft.com/office/word/2006/wordml" xmlns:wps="http://schemas.microsoft.com/office/word/2010/wordprocessingShape" mc:Ignorable="w14 w15 w16se w16cid w16 w16cex w16sdtdh wp14">
   <w:abstractNum w:abstractNumId="0" w15:restartNumberingAfterBreak="0">
     <w:nsid w:val="61C75484"/>
     <w:multiLevelType w:val="hybridMultilevel"/>
@@ -1024,7 +871,7 @@
       </w:rPr>
     </w:lvl>
   </w:abstractNum>
-  <w:num w:numId="1" w16cid:durableId="744958974">
+  <w:num w:numId="1">
     <w:abstractNumId w:val="0"/>
   </w:num>
 </w:numbering>

</xml_diff>